<commit_message>
rising edge + sync without de-bouncer
Signed-off-by: Dvir Hershkovits <dvirhersh@gmail.com>
</commit_message>
<xml_diff>
--- a/Course documents/answers.docx
+++ b/Course documents/answers.docx
@@ -29,7 +29,41 @@
           <w:rFonts w:hint="cs"/>
           <w:rtl/>
         </w:rPr>
-        <w:t xml:space="preserve"> בו כל הרכיבים פועלים לפי שעון משותף אחד. מפשט את התכנון ומקל על הבנת פעולת המערכת.</w:t>
+        <w:t xml:space="preserve"> בו כל הרכיבים פועלים </w:t>
+      </w:r>
+      <w:r>
+        <w:rPr>
+          <w:rFonts w:hint="cs"/>
+          <w:rtl/>
+        </w:rPr>
+        <w:t xml:space="preserve">באותו </w:t>
+      </w:r>
+      <w:r>
+        <w:rPr>
+          <w:lang w:val="en-US"/>
+        </w:rPr>
+        <w:t>CLK</w:t>
+      </w:r>
+      <w:r>
+        <w:rPr>
+          <w:rFonts w:hint="cs"/>
+          <w:rtl/>
+        </w:rPr>
+        <w:t>.</w:t>
+      </w:r>
+      <w:r>
+        <w:rPr>
+          <w:rFonts w:hint="cs"/>
+          <w:rtl/>
+        </w:rPr>
+        <w:t xml:space="preserve"> היתרונות:</w:t>
+      </w:r>
+      <w:r>
+        <w:rPr>
+          <w:rFonts w:hint="cs"/>
+          <w:rtl/>
+        </w:rPr>
+        <w:t xml:space="preserve"> </w:t>
       </w:r>
     </w:p>
     <w:p>
@@ -46,7 +80,14 @@
           <w:rFonts w:hint="cs"/>
           <w:rtl/>
         </w:rPr>
-        <w:t>פשוט</w:t>
+        <w:t>מפשט את התכנון ומקל על הבנת פעולת המערכת</w:t>
+      </w:r>
+      <w:r>
+        <w:rPr>
+          <w:rFonts w:hint="cs"/>
+          <w:rtl/>
+        </w:rPr>
+        <w:t xml:space="preserve"> </w:t>
       </w:r>
     </w:p>
     <w:p>
@@ -213,6 +254,27 @@
         </w:rPr>
         <w:t>לא לחלוטין</w:t>
       </w:r>
+      <w:r>
+        <w:rPr>
+          <w:rFonts w:hint="cs"/>
+          <w:rtl/>
+        </w:rPr>
+        <w:t xml:space="preserve">, אבל זה מפחית בצורה די טובה את הסיכוי למטא-סטביליות. (תמיד אפשר להוסיף עוד </w:t>
+      </w:r>
+      <w:r>
+        <w:rPr>
+          <w:lang w:val="en-US"/>
+        </w:rPr>
+        <w:t>FF</w:t>
+      </w:r>
+      <w:r>
+        <w:rPr>
+          <w:rFonts w:hint="cs"/>
+          <w:rtl/>
+          <w:lang w:val="en-US"/>
+        </w:rPr>
+        <w:t>)</w:t>
+      </w:r>
     </w:p>
     <w:p>
       <w:pPr>
@@ -223,6 +285,127 @@
         </w:numPr>
         <w:bidi/>
       </w:pPr>
+      <w:r>
+        <w:rPr>
+          <w:lang w:val="en-US"/>
+        </w:rPr>
+        <w:t>Setup Time</w:t>
+      </w:r>
+      <w:r>
+        <w:rPr>
+          <w:rFonts w:hint="cs"/>
+          <w:rtl/>
+          <w:lang w:val="en-US"/>
+        </w:rPr>
+        <w:t xml:space="preserve"> </w:t>
+      </w:r>
+      <w:r>
+        <w:rPr>
+          <w:lang w:val="en-US"/>
+        </w:rPr>
+        <w:t>=</w:t>
+      </w:r>
+      <w:r>
+        <w:rPr>
+          <w:rFonts w:hint="cs"/>
+          <w:rtl/>
+          <w:lang w:val="en-US"/>
+        </w:rPr>
+        <w:t xml:space="preserve"> הזמן המינימלי שאות הכניסה צריך להיות יציב לפני עליית שעון כדי שה</w:t>
+      </w:r>
+      <w:r>
+        <w:rPr>
+          <w:lang w:val="en-US"/>
+        </w:rPr>
+        <w:t>FF</w:t>
+      </w:r>
+      <w:r>
+        <w:rPr>
+          <w:rFonts w:hint="cs"/>
+          <w:rtl/>
+          <w:lang w:val="en-US"/>
+        </w:rPr>
+        <w:t xml:space="preserve"> ידגום בצורה </w:t>
+      </w:r>
+      <w:r>
+        <w:rPr>
+          <w:rFonts w:hint="cs"/>
+          <w:rtl/>
+        </w:rPr>
+        <w:t>תקינה</w:t>
+      </w:r>
+      <w:r>
+        <w:rPr>
+          <w:rFonts w:hint="cs"/>
+          <w:rtl/>
+          <w:lang w:val="en-US"/>
+        </w:rPr>
+        <w:t>. אם יציבות אות הכניסה תהיה קטנה מ</w:t>
+      </w:r>
+      <w:r>
+        <w:rPr>
+          <w:lang w:val="en-US"/>
+        </w:rPr>
+        <w:t>T</w:t>
+      </w:r>
+      <w:r>
+        <w:rPr>
+          <w:lang w:val="en-US"/>
+        </w:rPr>
+        <w:t>-</w:t>
+      </w:r>
+      <w:r>
+        <w:rPr>
+          <w:lang w:val="en-US"/>
+        </w:rPr>
+        <w:t>setup</w:t>
+      </w:r>
+      <w:r>
+        <w:rPr>
+          <w:lang w:val="en-US"/>
+        </w:rPr>
+        <w:t>-</w:t>
+      </w:r>
+      <w:r>
+        <w:rPr>
+          <w:rFonts w:hint="cs"/>
+          <w:rtl/>
+          <w:lang w:val="en-US"/>
+        </w:rPr>
+        <w:t xml:space="preserve"> עלול להיגרם מטא-סטביליות. חשוב לבצע סינכרון של האות כדי שהאות יגיע בזמן ויעמוד ב</w:t>
+      </w:r>
+      <w:r>
+        <w:rPr>
+          <w:lang w:val="en-US"/>
+        </w:rPr>
+        <w:t>T</w:t>
+      </w:r>
+      <w:r>
+        <w:rPr>
+          <w:lang w:val="en-US"/>
+        </w:rPr>
+        <w:t>-</w:t>
+      </w:r>
+      <w:r>
+        <w:rPr>
+          <w:lang w:val="en-US"/>
+        </w:rPr>
+        <w:t>setup</w:t>
+      </w:r>
+      <w:r>
+        <w:rPr>
+          <w:lang w:val="en-US"/>
+        </w:rPr>
+        <w:t>-</w:t>
+      </w:r>
+      <w:r>
+        <w:rPr>
+          <w:rFonts w:hint="cs"/>
+          <w:rtl/>
+          <w:lang w:val="en-US"/>
+        </w:rPr>
+        <w:t>.</w:t>
+      </w:r>
     </w:p>
     <w:p>
       <w:pPr>
@@ -239,10 +422,10 @@
           <w:rtl/>
         </w:rPr>
         <w:drawing>
-          <wp:inline distT="0" distB="0" distL="0" distR="0" wp14:anchorId="1E47841A" wp14:editId="38A38B0C">
-            <wp:extent cx="5515745" cy="514422"/>
-            <wp:effectExtent l="0" t="0" r="0" b="0"/>
-            <wp:docPr id="1905590879" name="Picture 1"/>
+          <wp:inline distT="0" distB="0" distL="0" distR="0" wp14:anchorId="683A8B14" wp14:editId="6B1D4798">
+            <wp:extent cx="5731510" cy="1400810"/>
+            <wp:effectExtent l="0" t="0" r="2540" b="8890"/>
+            <wp:docPr id="773727790" name="Picture 1"/>
             <wp:cNvGraphicFramePr>
               <a:graphicFrameLocks xmlns:a="http://schemas.openxmlformats.org/drawingml/2006/main" noChangeAspect="1"/>
             </wp:cNvGraphicFramePr>
@@ -250,11 +433,11 @@
               <a:graphicData uri="http://schemas.openxmlformats.org/drawingml/2006/picture">
                 <pic:pic xmlns:pic="http://schemas.openxmlformats.org/drawingml/2006/picture">
                   <pic:nvPicPr>
-                    <pic:cNvPr id="1905590879" name=""/>
+                    <pic:cNvPr id="773727790" name=""/>
                     <pic:cNvPicPr/>
                   </pic:nvPicPr>
                   <pic:blipFill>
-                    <a:blip r:embed="rId5"/>
+                    <a:blip r:embed="rId7"/>
                     <a:stretch>
                       <a:fillRect/>
                     </a:stretch>
@@ -262,7 +445,7 @@
                   <pic:spPr>
                     <a:xfrm>
                       <a:off x="0" y="0"/>
-                      <a:ext cx="5515745" cy="514422"/>
+                      <a:ext cx="5731510" cy="1400810"/>
                     </a:xfrm>
                     <a:prstGeom prst="rect">
                       <a:avLst/>
@@ -279,101 +462,64 @@
       <w:pPr>
         <w:bidi/>
         <w:rPr>
-          <w:lang w:val="en-US"/>
-        </w:rPr>
-      </w:pPr>
+          <w:b/>
+          <w:bCs/>
+          <w:i/>
+          <w:iCs/>
+          <w:color w:val="FF0000"/>
+          <w:rtl/>
+          <w:lang w:val="en-US"/>
+        </w:rPr>
+      </w:pPr>
+      <w:r>
+        <w:rPr>
+          <w:rFonts w:hint="cs"/>
+          <w:b/>
+          <w:bCs/>
+          <w:i/>
+          <w:iCs/>
+          <w:color w:val="FF0000"/>
+          <w:rtl/>
+          <w:lang w:val="en-US"/>
+        </w:rPr>
+        <w:t>גילוי שינויים ומעגל המנייה</w:t>
+      </w:r>
     </w:p>
     <w:p>
       <w:pPr>
+        <w:pStyle w:val="ListParagraph"/>
+        <w:numPr>
+          <w:ilvl w:val="0"/>
+          <w:numId w:val="2"/>
+        </w:numPr>
         <w:bidi/>
         <w:rPr>
-          <w:rtl/>
-          <w:lang w:val="en-US"/>
-        </w:rPr>
-      </w:pPr>
-      <w:r>
-        <w:rPr>
-          <w:lang w:val="en-US"/>
-        </w:rPr>
-        <w:t>5</w:t>
-      </w:r>
-      <w:r>
-        <w:rPr>
-          <w:rFonts w:hint="cs"/>
-          <w:rtl/>
-          <w:lang w:val="en-US"/>
-        </w:rPr>
-        <w:t>. זמן הדרוש לאות כניסה להיות במצב יציב לפני עליית השעון</w:t>
+          <w:lang w:val="en-US"/>
+        </w:rPr>
+      </w:pPr>
+      <w:r>
+        <w:rPr>
+          <w:rFonts w:hint="cs"/>
+          <w:rtl/>
+          <w:lang w:val="en-US"/>
+        </w:rPr>
+        <w:t>גוזר מזהה מעברים באות הכניסה מ"0" ל"1" או להיפך ונותן פולס בן שעון 1 לכל מעבר כזה. כך שעל כל לחיצה אפילו ארוכה המערכת תקלוט לחיצה אחת בלבד.</w:t>
       </w:r>
     </w:p>
     <w:p>
       <w:pPr>
+        <w:pStyle w:val="ListParagraph"/>
+        <w:numPr>
+          <w:ilvl w:val="0"/>
+          <w:numId w:val="2"/>
+        </w:numPr>
         <w:bidi/>
         <w:rPr>
-          <w:rtl/>
-          <w:lang w:val="en-US"/>
-        </w:rPr>
-      </w:pPr>
-    </w:p>
-    <w:p>
-      <w:pPr>
-        <w:bidi/>
-        <w:rPr>
-          <w:rFonts w:hint="cs"/>
-          <w:lang w:val="en-US"/>
-        </w:rPr>
-      </w:pPr>
-      <w:r>
-        <w:rPr>
-          <w:rFonts w:hint="cs"/>
-          <w:rtl/>
-          <w:lang w:val="en-US"/>
-        </w:rPr>
-        <w:t xml:space="preserve">- </w:t>
-      </w:r>
-      <w:r>
-        <w:rPr>
-          <w:lang w:val="en-US"/>
-        </w:rPr>
-        <w:t>METASTABILITY</w:t>
-      </w:r>
-      <w:r>
-        <w:rPr>
-          <w:rFonts w:hint="cs"/>
-          <w:rtl/>
-          <w:lang w:val="en-US"/>
-        </w:rPr>
-        <w:t xml:space="preserve">  - באם האות לא היה יציב </w:t>
-      </w:r>
-      <w:r>
-        <w:rPr>
-          <w:lang w:val="en-US"/>
-        </w:rPr>
-        <w:t>Setup time</w:t>
-      </w:r>
-      <w:r>
-        <w:rPr>
-          <w:rFonts w:hint="cs"/>
-          <w:rtl/>
-          <w:lang w:val="en-US"/>
-        </w:rPr>
-        <w:t xml:space="preserve"> </w:t>
-      </w:r>
-      <w:r>
-        <w:rPr>
-          <w:rtl/>
-          <w:lang w:val="en-US"/>
-        </w:rPr>
-        <w:t>–</w:t>
-      </w:r>
-      <w:r>
-        <w:rPr>
-          <w:rFonts w:hint="cs"/>
-          <w:rtl/>
-          <w:lang w:val="en-US"/>
-        </w:rPr>
-        <w:t xml:space="preserve"> לפני עליית השעון</w:t>
-      </w:r>
+          <w:rFonts w:hint="cs"/>
+          <w:rtl/>
+          <w:lang w:val="en-US"/>
+        </w:rPr>
+      </w:pPr>
     </w:p>
     <w:sectPr>
       <w:pgSz w:w="11906" w:h="16838"/>
@@ -385,9 +531,80 @@
 </w:document>
 </file>
 
+<file path=word/endnotes.xml><?xml version="1.0" encoding="utf-8"?>
+<w:endnotes xmlns:wpc="http://schemas.microsoft.com/office/word/2010/wordprocessingCanvas" xmlns:cx="http://schemas.microsoft.com/office/drawing/2014/chartex" xmlns:cx1="http://schemas.microsoft.com/office/drawing/2015/9/8/chartex" xmlns:cx2="http://schemas.microsoft.com/office/drawing/2015/10/21/chartex" xmlns:cx3="http://schemas.microsoft.com/office/drawing/2016/5/9/chartex" xmlns:cx4="http://schemas.microsoft.com/office/drawing/2016/5/10/chartex" xmlns:cx5="http://schemas.microsoft.com/office/drawing/2016/5/11/chartex" xmlns:cx6="http://schemas.microsoft.com/office/drawing/2016/5/12/chartex" xmlns:cx7="http://schemas.microsoft.com/office/drawing/2016/5/13/chartex" xmlns:cx8="http://schemas.microsoft.com/office/drawing/2016/5/14/chartex" xmlns:mc="http://schemas.openxmlformats.org/markup-compatibility/2006" xmlns:aink="http://schemas.microsoft.com/office/drawing/2016/ink" xmlns:am3d="http://schemas.microsoft.com/office/drawing/2017/model3d" xmlns:o="urn:schemas-microsoft-com:office:office" xmlns:oel="http://schemas.microsoft.com/office/2019/extlst" xmlns:r="http://schemas.openxmlformats.org/officeDocument/2006/relationships" xmlns:m="http://schemas.openxmlformats.org/officeDocument/2006/math" xmlns:v="urn:schemas-microsoft-com:vml" xmlns:wp14="http://schemas.microsoft.com/office/word/2010/wordprocessingDrawing" xmlns:wp="http://schemas.openxmlformats.org/drawingml/2006/wordprocessingDrawing" xmlns:w10="urn:schemas-microsoft-com:office:word" xmlns:w="http://schemas.openxmlformats.org/wordprocessingml/2006/main" xmlns:w14="http://schemas.microsoft.com/office/word/2010/wordml" xmlns:w15="http://schemas.microsoft.com/office/word/2012/wordml" xmlns:w16cex="http://schemas.microsoft.com/office/word/2018/wordml/cex" xmlns:w16cid="http://schemas.microsoft.com/office/word/2016/wordml/cid" xmlns:w16="http://schemas.microsoft.com/office/word/2018/wordml" xmlns:w16du="http://schemas.microsoft.com/office/word/2023/wordml/word16du" xmlns:w16sdtdh="http://schemas.microsoft.com/office/word/2020/wordml/sdtdatahash" xmlns:w16sdtfl="http://schemas.microsoft.com/office/word/2024/wordml/sdtformatlock" xmlns:w16se="http://schemas.microsoft.com/office/word/2015/wordml/symex" xmlns:wpg="http://schemas.microsoft.com/office/word/2010/wordprocessingGroup" xmlns:wpi="http://schemas.microsoft.com/office/word/2010/wordprocessingInk" xmlns:wne="http://schemas.microsoft.com/office/word/2006/wordml" xmlns:wps="http://schemas.microsoft.com/office/word/2010/wordprocessingShape" mc:Ignorable="w14 w15 w16se w16cid w16 w16cex w16sdtdh w16sdtfl w16du wp14">
+  <w:endnote w:type="separator" w:id="-1">
+    <w:p>
+      <w:pPr>
+        <w:spacing w:after="0" w:line="240" w:lineRule="auto"/>
+      </w:pPr>
+      <w:r>
+        <w:separator/>
+      </w:r>
+    </w:p>
+  </w:endnote>
+  <w:endnote w:type="continuationSeparator" w:id="0">
+    <w:p>
+      <w:pPr>
+        <w:spacing w:after="0" w:line="240" w:lineRule="auto"/>
+      </w:pPr>
+      <w:r>
+        <w:continuationSeparator/>
+      </w:r>
+    </w:p>
+  </w:endnote>
+</w:endnotes>
+</file>
+
+<file path=word/footnotes.xml><?xml version="1.0" encoding="utf-8"?>
+<w:footnotes xmlns:wpc="http://schemas.microsoft.com/office/word/2010/wordprocessingCanvas" xmlns:cx="http://schemas.microsoft.com/office/drawing/2014/chartex" xmlns:cx1="http://schemas.microsoft.com/office/drawing/2015/9/8/chartex" xmlns:cx2="http://schemas.microsoft.com/office/drawing/2015/10/21/chartex" xmlns:cx3="http://schemas.microsoft.com/office/drawing/2016/5/9/chartex" xmlns:cx4="http://schemas.microsoft.com/office/drawing/2016/5/10/chartex" xmlns:cx5="http://schemas.microsoft.com/office/drawing/2016/5/11/chartex" xmlns:cx6="http://schemas.microsoft.com/office/drawing/2016/5/12/chartex" xmlns:cx7="http://schemas.microsoft.com/office/drawing/2016/5/13/chartex" xmlns:cx8="http://schemas.microsoft.com/office/drawing/2016/5/14/chartex" xmlns:mc="http://schemas.openxmlformats.org/markup-compatibility/2006" xmlns:aink="http://schemas.microsoft.com/office/drawing/2016/ink" xmlns:am3d="http://schemas.microsoft.com/office/drawing/2017/model3d" xmlns:o="urn:schemas-microsoft-com:office:office" xmlns:oel="http://schemas.microsoft.com/office/2019/extlst" xmlns:r="http://schemas.openxmlformats.org/officeDocument/2006/relationships" xmlns:m="http://schemas.openxmlformats.org/officeDocument/2006/math" xmlns:v="urn:schemas-microsoft-com:vml" xmlns:wp14="http://schemas.microsoft.com/office/word/2010/wordprocessingDrawing" xmlns:wp="http://schemas.openxmlformats.org/drawingml/2006/wordprocessingDrawing" xmlns:w10="urn:schemas-microsoft-com:office:word" xmlns:w="http://schemas.openxmlformats.org/wordprocessingml/2006/main" xmlns:w14="http://schemas.microsoft.com/office/word/2010/wordml" xmlns:w15="http://schemas.microsoft.com/office/word/2012/wordml" xmlns:w16cex="http://schemas.microsoft.com/office/word/2018/wordml/cex" xmlns:w16cid="http://schemas.microsoft.com/office/word/2016/wordml/cid" xmlns:w16="http://schemas.microsoft.com/office/word/2018/wordml" xmlns:w16du="http://schemas.microsoft.com/office/word/2023/wordml/word16du" xmlns:w16sdtdh="http://schemas.microsoft.com/office/word/2020/wordml/sdtdatahash" xmlns:w16sdtfl="http://schemas.microsoft.com/office/word/2024/wordml/sdtformatlock" xmlns:w16se="http://schemas.microsoft.com/office/word/2015/wordml/symex" xmlns:wpg="http://schemas.microsoft.com/office/word/2010/wordprocessingGroup" xmlns:wpi="http://schemas.microsoft.com/office/word/2010/wordprocessingInk" xmlns:wne="http://schemas.microsoft.com/office/word/2006/wordml" xmlns:wps="http://schemas.microsoft.com/office/word/2010/wordprocessingShape" mc:Ignorable="w14 w15 w16se w16cid w16 w16cex w16sdtdh w16sdtfl w16du wp14">
+  <w:footnote w:type="separator" w:id="-1">
+    <w:p>
+      <w:pPr>
+        <w:spacing w:after="0" w:line="240" w:lineRule="auto"/>
+      </w:pPr>
+      <w:r>
+        <w:separator/>
+      </w:r>
+    </w:p>
+  </w:footnote>
+  <w:footnote w:type="continuationSeparator" w:id="0">
+    <w:p>
+      <w:pPr>
+        <w:spacing w:after="0" w:line="240" w:lineRule="auto"/>
+      </w:pPr>
+      <w:r>
+        <w:continuationSeparator/>
+      </w:r>
+    </w:p>
+  </w:footnote>
+</w:footnotes>
+</file>
+
 <file path=word/numbering.xml><?xml version="1.0" encoding="utf-8"?>
 <w:numbering xmlns:wpc="http://schemas.microsoft.com/office/word/2010/wordprocessingCanvas" xmlns:cx="http://schemas.microsoft.com/office/drawing/2014/chartex" xmlns:cx1="http://schemas.microsoft.com/office/drawing/2015/9/8/chartex" xmlns:cx2="http://schemas.microsoft.com/office/drawing/2015/10/21/chartex" xmlns:cx3="http://schemas.microsoft.com/office/drawing/2016/5/9/chartex" xmlns:cx4="http://schemas.microsoft.com/office/drawing/2016/5/10/chartex" xmlns:cx5="http://schemas.microsoft.com/office/drawing/2016/5/11/chartex" xmlns:cx6="http://schemas.microsoft.com/office/drawing/2016/5/12/chartex" xmlns:cx7="http://schemas.microsoft.com/office/drawing/2016/5/13/chartex" xmlns:cx8="http://schemas.microsoft.com/office/drawing/2016/5/14/chartex" xmlns:mc="http://schemas.openxmlformats.org/markup-compatibility/2006" xmlns:aink="http://schemas.microsoft.com/office/drawing/2016/ink" xmlns:am3d="http://schemas.microsoft.com/office/drawing/2017/model3d" xmlns:o="urn:schemas-microsoft-com:office:office" xmlns:oel="http://schemas.microsoft.com/office/2019/extlst" xmlns:r="http://schemas.openxmlformats.org/officeDocument/2006/relationships" xmlns:m="http://schemas.openxmlformats.org/officeDocument/2006/math" xmlns:v="urn:schemas-microsoft-com:vml" xmlns:wp14="http://schemas.microsoft.com/office/word/2010/wordprocessingDrawing" xmlns:wp="http://schemas.openxmlformats.org/drawingml/2006/wordprocessingDrawing" xmlns:w10="urn:schemas-microsoft-com:office:word" xmlns:w="http://schemas.openxmlformats.org/wordprocessingml/2006/main" xmlns:w14="http://schemas.microsoft.com/office/word/2010/wordml" xmlns:w15="http://schemas.microsoft.com/office/word/2012/wordml" xmlns:w16cex="http://schemas.microsoft.com/office/word/2018/wordml/cex" xmlns:w16cid="http://schemas.microsoft.com/office/word/2016/wordml/cid" xmlns:w16="http://schemas.microsoft.com/office/word/2018/wordml" xmlns:w16du="http://schemas.microsoft.com/office/word/2023/wordml/word16du" xmlns:w16sdtdh="http://schemas.microsoft.com/office/word/2020/wordml/sdtdatahash" xmlns:w16sdtfl="http://schemas.microsoft.com/office/word/2024/wordml/sdtformatlock" xmlns:w16se="http://schemas.microsoft.com/office/word/2015/wordml/symex" xmlns:wpg="http://schemas.microsoft.com/office/word/2010/wordprocessingGroup" xmlns:wpi="http://schemas.microsoft.com/office/word/2010/wordprocessingInk" xmlns:wne="http://schemas.microsoft.com/office/word/2006/wordml" xmlns:wps="http://schemas.microsoft.com/office/word/2010/wordprocessingShape" mc:Ignorable="w14 w15 w16se w16cid w16 w16cex w16sdtdh w16sdtfl w16du wp14">
   <w:abstractNum w:abstractNumId="0" w15:restartNumberingAfterBreak="0">
+    <w:nsid w:val="FFFFFF89"/>
+    <w:multiLevelType w:val="singleLevel"/>
+    <w:tmpl w:val="62FE302C"/>
+    <w:lvl w:ilvl="0">
+      <w:start w:val="1"/>
+      <w:numFmt w:val="bullet"/>
+      <w:pStyle w:val="ListBullet"/>
+      <w:lvlText w:val=""/>
+      <w:lvlJc w:val="left"/>
+      <w:pPr>
+        <w:tabs>
+          <w:tab w:val="num" w:pos="360"/>
+        </w:tabs>
+        <w:ind w:left="360" w:hanging="360"/>
+      </w:pPr>
+      <w:rPr>
+        <w:rFonts w:ascii="Symbol" w:hAnsi="Symbol" w:hint="default"/>
+      </w:rPr>
+    </w:lvl>
+  </w:abstractNum>
+  <w:abstractNum w:abstractNumId="1" w15:restartNumberingAfterBreak="0">
     <w:nsid w:val="2A8E3F8C"/>
     <w:multiLevelType w:val="hybridMultilevel"/>
     <w:tmpl w:val="2A88F26A"/>
@@ -476,7 +693,102 @@
       </w:pPr>
     </w:lvl>
   </w:abstractNum>
+  <w:abstractNum w:abstractNumId="2" w15:restartNumberingAfterBreak="0">
+    <w:nsid w:val="40607226"/>
+    <w:multiLevelType w:val="hybridMultilevel"/>
+    <w:tmpl w:val="7CE6064C"/>
+    <w:lvl w:ilvl="0" w:tplc="2000000F">
+      <w:start w:val="1"/>
+      <w:numFmt w:val="decimal"/>
+      <w:lvlText w:val="%1."/>
+      <w:lvlJc w:val="left"/>
+      <w:pPr>
+        <w:ind w:left="720" w:hanging="360"/>
+      </w:pPr>
+      <w:rPr>
+        <w:rFonts w:hint="default"/>
+      </w:rPr>
+    </w:lvl>
+    <w:lvl w:ilvl="1" w:tplc="20000019" w:tentative="1">
+      <w:start w:val="1"/>
+      <w:numFmt w:val="lowerLetter"/>
+      <w:lvlText w:val="%2."/>
+      <w:lvlJc w:val="left"/>
+      <w:pPr>
+        <w:ind w:left="1440" w:hanging="360"/>
+      </w:pPr>
+    </w:lvl>
+    <w:lvl w:ilvl="2" w:tplc="2000001B" w:tentative="1">
+      <w:start w:val="1"/>
+      <w:numFmt w:val="lowerRoman"/>
+      <w:lvlText w:val="%3."/>
+      <w:lvlJc w:val="right"/>
+      <w:pPr>
+        <w:ind w:left="2160" w:hanging="180"/>
+      </w:pPr>
+    </w:lvl>
+    <w:lvl w:ilvl="3" w:tplc="2000000F" w:tentative="1">
+      <w:start w:val="1"/>
+      <w:numFmt w:val="decimal"/>
+      <w:lvlText w:val="%4."/>
+      <w:lvlJc w:val="left"/>
+      <w:pPr>
+        <w:ind w:left="2880" w:hanging="360"/>
+      </w:pPr>
+    </w:lvl>
+    <w:lvl w:ilvl="4" w:tplc="20000019" w:tentative="1">
+      <w:start w:val="1"/>
+      <w:numFmt w:val="lowerLetter"/>
+      <w:lvlText w:val="%5."/>
+      <w:lvlJc w:val="left"/>
+      <w:pPr>
+        <w:ind w:left="3600" w:hanging="360"/>
+      </w:pPr>
+    </w:lvl>
+    <w:lvl w:ilvl="5" w:tplc="2000001B" w:tentative="1">
+      <w:start w:val="1"/>
+      <w:numFmt w:val="lowerRoman"/>
+      <w:lvlText w:val="%6."/>
+      <w:lvlJc w:val="right"/>
+      <w:pPr>
+        <w:ind w:left="4320" w:hanging="180"/>
+      </w:pPr>
+    </w:lvl>
+    <w:lvl w:ilvl="6" w:tplc="2000000F" w:tentative="1">
+      <w:start w:val="1"/>
+      <w:numFmt w:val="decimal"/>
+      <w:lvlText w:val="%7."/>
+      <w:lvlJc w:val="left"/>
+      <w:pPr>
+        <w:ind w:left="5040" w:hanging="360"/>
+      </w:pPr>
+    </w:lvl>
+    <w:lvl w:ilvl="7" w:tplc="20000019" w:tentative="1">
+      <w:start w:val="1"/>
+      <w:numFmt w:val="lowerLetter"/>
+      <w:lvlText w:val="%8."/>
+      <w:lvlJc w:val="left"/>
+      <w:pPr>
+        <w:ind w:left="5760" w:hanging="360"/>
+      </w:pPr>
+    </w:lvl>
+    <w:lvl w:ilvl="8" w:tplc="2000001B" w:tentative="1">
+      <w:start w:val="1"/>
+      <w:numFmt w:val="lowerRoman"/>
+      <w:lvlText w:val="%9."/>
+      <w:lvlJc w:val="right"/>
+      <w:pPr>
+        <w:ind w:left="6480" w:hanging="180"/>
+      </w:pPr>
+    </w:lvl>
+  </w:abstractNum>
   <w:num w:numId="1" w16cid:durableId="1564440988">
+    <w:abstractNumId w:val="1"/>
+  </w:num>
+  <w:num w:numId="2" w16cid:durableId="768430316">
+    <w:abstractNumId w:val="2"/>
+  </w:num>
+  <w:num w:numId="3" w16cid:durableId="998924025">
     <w:abstractNumId w:val="0"/>
   </w:num>
 </w:numbering>
@@ -1085,7 +1397,6 @@
   <w:style w:type="character" w:default="1" w:styleId="DefaultParagraphFont">
     <w:name w:val="Default Paragraph Font"/>
     <w:uiPriority w:val="1"/>
-    <w:semiHidden/>
     <w:unhideWhenUsed/>
   </w:style>
   <w:style w:type="table" w:default="1" w:styleId="TableNormal">
@@ -1398,6 +1709,58 @@
       <w:color w:val="0F4761" w:themeColor="accent1" w:themeShade="BF"/>
       <w:spacing w:val="5"/>
     </w:rPr>
+  </w:style>
+  <w:style w:type="paragraph" w:styleId="EndnoteText">
+    <w:name w:val="endnote text"/>
+    <w:basedOn w:val="Normal"/>
+    <w:link w:val="EndnoteTextChar"/>
+    <w:uiPriority w:val="99"/>
+    <w:semiHidden/>
+    <w:unhideWhenUsed/>
+    <w:rsid w:val="00E91FD7"/>
+    <w:pPr>
+      <w:spacing w:after="0" w:line="240" w:lineRule="auto"/>
+    </w:pPr>
+    <w:rPr>
+      <w:sz w:val="20"/>
+      <w:szCs w:val="20"/>
+    </w:rPr>
+  </w:style>
+  <w:style w:type="character" w:customStyle="1" w:styleId="EndnoteTextChar">
+    <w:name w:val="Endnote Text Char"/>
+    <w:basedOn w:val="DefaultParagraphFont"/>
+    <w:link w:val="EndnoteText"/>
+    <w:uiPriority w:val="99"/>
+    <w:semiHidden/>
+    <w:rsid w:val="00E91FD7"/>
+    <w:rPr>
+      <w:sz w:val="20"/>
+      <w:szCs w:val="20"/>
+    </w:rPr>
+  </w:style>
+  <w:style w:type="character" w:styleId="EndnoteReference">
+    <w:name w:val="endnote reference"/>
+    <w:basedOn w:val="DefaultParagraphFont"/>
+    <w:uiPriority w:val="99"/>
+    <w:semiHidden/>
+    <w:unhideWhenUsed/>
+    <w:rsid w:val="00E91FD7"/>
+    <w:rPr>
+      <w:vertAlign w:val="superscript"/>
+    </w:rPr>
+  </w:style>
+  <w:style w:type="paragraph" w:styleId="ListBullet">
+    <w:name w:val="List Bullet"/>
+    <w:basedOn w:val="Normal"/>
+    <w:uiPriority w:val="99"/>
+    <w:unhideWhenUsed/>
+    <w:rsid w:val="00E91FD7"/>
+    <w:pPr>
+      <w:numPr>
+        <w:numId w:val="3"/>
+      </w:numPr>
+      <w:contextualSpacing/>
+    </w:pPr>
   </w:style>
 </w:styles>
 </file>

</xml_diff>